<commit_message>
JK, now I have finished nine
</commit_message>
<xml_diff>
--- a/Projects/Elevens/doc/Grimshaw789Questions.docx
+++ b/Projects/Elevens/doc/Grimshaw789Questions.docx
@@ -63,19 +63,11 @@
         </w:rPr>
         <w:t xml:space="preserve">What items would be necessary if you were playing a game of Elevens at your desk (not on the computer)? List the private instance variables needed for the </w:t>
       </w:r>
-      <w:proofErr w:type="spellStart"/>
-      <w:r>
-        <w:rPr>
-          <w:rFonts w:ascii="Courier New" w:hAnsi="Courier New" w:cs="Courier New"/>
-        </w:rPr>
-        <w:t>ElevensBoard</w:t>
-      </w:r>
-      <w:proofErr w:type="spellEnd"/>
-      <w:r>
-        <w:rPr>
-          <w:rFonts w:ascii="Courier New" w:hAnsi="Courier New" w:cs="Courier New"/>
-        </w:rPr>
-        <w:t xml:space="preserve"> </w:t>
+      <w:r>
+        <w:rPr>
+          <w:rFonts w:ascii="Courier New" w:hAnsi="Courier New" w:cs="Courier New"/>
+        </w:rPr>
+        <w:t xml:space="preserve">ElevensBoard </w:t>
       </w:r>
       <w:r>
         <w:rPr>
@@ -212,171 +204,145 @@
         </w:rPr>
         <w:t xml:space="preserve">directory. Does the </w:t>
       </w:r>
-      <w:proofErr w:type="spellStart"/>
+      <w:r>
+        <w:rPr>
+          <w:rFonts w:ascii="Courier New" w:hAnsi="Courier New" w:cs="Courier New"/>
+        </w:rPr>
+        <w:t xml:space="preserve">ElevensBoard </w:t>
+      </w:r>
+      <w:r>
+        <w:rPr>
+          <w:rFonts w:ascii="Times" w:hAnsi="Times" w:cs="Times"/>
+        </w:rPr>
+        <w:t xml:space="preserve">class contain all the state and behavior necessary to play the game? </w:t>
+      </w:r>
+    </w:p>
+    <w:p>
+      <w:pPr>
+        <w:widowControl w:val="0"/>
+        <w:autoSpaceDE w:val="0"/>
+        <w:autoSpaceDN w:val="0"/>
+        <w:adjustRightInd w:val="0"/>
+        <w:rPr>
+          <w:rFonts w:ascii="Times" w:hAnsi="Times" w:cs="Times"/>
+        </w:rPr>
+      </w:pPr>
+      <w:r>
+        <w:rPr>
+          <w:rFonts w:ascii="Times" w:hAnsi="Times" w:cs="Times"/>
+        </w:rPr>
+        <w:t>No.</w:t>
+      </w:r>
+    </w:p>
+    <w:p>
+      <w:pPr>
+        <w:widowControl w:val="0"/>
+        <w:autoSpaceDE w:val="0"/>
+        <w:autoSpaceDN w:val="0"/>
+        <w:adjustRightInd w:val="0"/>
+        <w:rPr>
+          <w:rFonts w:ascii="Times" w:hAnsi="Times" w:cs="Times"/>
+        </w:rPr>
+      </w:pPr>
+    </w:p>
+    <w:p>
+      <w:pPr>
+        <w:widowControl w:val="0"/>
+        <w:autoSpaceDE w:val="0"/>
+        <w:autoSpaceDN w:val="0"/>
+        <w:adjustRightInd w:val="0"/>
+        <w:rPr>
+          <w:rFonts w:ascii="Times" w:hAnsi="Times" w:cs="Times"/>
+        </w:rPr>
+      </w:pPr>
+      <w:r>
+        <w:rPr>
+          <w:rFonts w:ascii="Courier New" w:hAnsi="Courier New" w:cs="Courier New"/>
+        </w:rPr>
+        <w:t>4. ElevensBoard.java</w:t>
+      </w:r>
+      <w:r>
+        <w:rPr>
+          <w:rFonts w:ascii="Courier New" w:hAnsi="Courier New" w:cs="Courier New"/>
+        </w:rPr>
+        <w:t xml:space="preserve"> </w:t>
+      </w:r>
+      <w:r>
+        <w:rPr>
+          <w:rFonts w:ascii="Times" w:hAnsi="Times" w:cs="Times"/>
+        </w:rPr>
+        <w:t xml:space="preserve">contains three helper methods. These helper methods are </w:t>
+      </w:r>
+      <w:r>
+        <w:rPr>
+          <w:rFonts w:ascii="Courier New" w:hAnsi="Courier New" w:cs="Courier New"/>
+        </w:rPr>
+        <w:t xml:space="preserve">private </w:t>
+      </w:r>
+      <w:r>
+        <w:rPr>
+          <w:rFonts w:ascii="Times" w:hAnsi="Times" w:cs="Times"/>
+        </w:rPr>
+        <w:t xml:space="preserve">because they are only called from the </w:t>
+      </w:r>
+      <w:r>
+        <w:rPr>
+          <w:rFonts w:ascii="Courier New" w:hAnsi="Courier New" w:cs="Courier New"/>
+        </w:rPr>
+        <w:t xml:space="preserve">ElevensBoard </w:t>
+      </w:r>
+      <w:r>
+        <w:rPr>
+          <w:rFonts w:ascii="Times" w:hAnsi="Times" w:cs="Times"/>
+        </w:rPr>
+        <w:t xml:space="preserve">class. </w:t>
+      </w:r>
+    </w:p>
+    <w:p>
+      <w:pPr>
+        <w:widowControl w:val="0"/>
+        <w:autoSpaceDE w:val="0"/>
+        <w:autoSpaceDN w:val="0"/>
+        <w:adjustRightInd w:val="0"/>
+        <w:rPr>
+          <w:rFonts w:ascii="Times" w:hAnsi="Times" w:cs="Times"/>
+        </w:rPr>
+      </w:pPr>
+    </w:p>
+    <w:p>
+      <w:pPr>
+        <w:widowControl w:val="0"/>
+        <w:autoSpaceDE w:val="0"/>
+        <w:autoSpaceDN w:val="0"/>
+        <w:adjustRightInd w:val="0"/>
+        <w:rPr>
+          <w:rFonts w:ascii="Times" w:hAnsi="Times" w:cs="Times"/>
+        </w:rPr>
+      </w:pPr>
+      <w:r>
+        <w:rPr>
+          <w:rFonts w:ascii="Times" w:hAnsi="Times" w:cs="Times"/>
+        </w:rPr>
+        <w:t xml:space="preserve">a. Where is the </w:t>
+      </w:r>
+      <w:r>
+        <w:rPr>
+          <w:rFonts w:ascii="Courier New" w:hAnsi="Courier New" w:cs="Courier New"/>
+        </w:rPr>
+        <w:t xml:space="preserve">dealMyCards </w:t>
+      </w:r>
+      <w:r>
+        <w:rPr>
+          <w:rFonts w:ascii="Times" w:hAnsi="Times" w:cs="Times"/>
+        </w:rPr>
+        <w:t xml:space="preserve">method called in </w:t>
+      </w:r>
       <w:r>
         <w:rPr>
           <w:rFonts w:ascii="Courier New" w:hAnsi="Courier New" w:cs="Courier New"/>
         </w:rPr>
         <w:t>ElevensBoard</w:t>
       </w:r>
-      <w:proofErr w:type="spellEnd"/>
-      <w:r>
-        <w:rPr>
-          <w:rFonts w:ascii="Courier New" w:hAnsi="Courier New" w:cs="Courier New"/>
-        </w:rPr>
-        <w:t xml:space="preserve"> </w:t>
-      </w:r>
-      <w:r>
-        <w:rPr>
-          <w:rFonts w:ascii="Times" w:hAnsi="Times" w:cs="Times"/>
-        </w:rPr>
-        <w:t xml:space="preserve">class contain all the state and behavior necessary to play the game? </w:t>
-      </w:r>
-    </w:p>
-    <w:p>
-      <w:pPr>
-        <w:widowControl w:val="0"/>
-        <w:autoSpaceDE w:val="0"/>
-        <w:autoSpaceDN w:val="0"/>
-        <w:adjustRightInd w:val="0"/>
-        <w:rPr>
-          <w:rFonts w:ascii="Times" w:hAnsi="Times" w:cs="Times"/>
-        </w:rPr>
-      </w:pPr>
-      <w:r>
-        <w:rPr>
-          <w:rFonts w:ascii="Times" w:hAnsi="Times" w:cs="Times"/>
-        </w:rPr>
-        <w:t>No.</w:t>
-      </w:r>
-    </w:p>
-    <w:p>
-      <w:pPr>
-        <w:widowControl w:val="0"/>
-        <w:autoSpaceDE w:val="0"/>
-        <w:autoSpaceDN w:val="0"/>
-        <w:adjustRightInd w:val="0"/>
-        <w:rPr>
-          <w:rFonts w:ascii="Times" w:hAnsi="Times" w:cs="Times"/>
-        </w:rPr>
-      </w:pPr>
-    </w:p>
-    <w:p>
-      <w:pPr>
-        <w:widowControl w:val="0"/>
-        <w:autoSpaceDE w:val="0"/>
-        <w:autoSpaceDN w:val="0"/>
-        <w:adjustRightInd w:val="0"/>
-        <w:rPr>
-          <w:rFonts w:ascii="Times" w:hAnsi="Times" w:cs="Times"/>
-        </w:rPr>
-      </w:pPr>
-      <w:r>
-        <w:rPr>
-          <w:rFonts w:ascii="Courier New" w:hAnsi="Courier New" w:cs="Courier New"/>
-        </w:rPr>
-        <w:t>4. ElevensBoard.java</w:t>
-      </w:r>
-      <w:r>
-        <w:rPr>
-          <w:rFonts w:ascii="Courier New" w:hAnsi="Courier New" w:cs="Courier New"/>
-        </w:rPr>
-        <w:t xml:space="preserve"> </w:t>
-      </w:r>
-      <w:r>
-        <w:rPr>
-          <w:rFonts w:ascii="Times" w:hAnsi="Times" w:cs="Times"/>
-        </w:rPr>
-        <w:t xml:space="preserve">contains three helper methods. These helper methods are </w:t>
-      </w:r>
-      <w:r>
-        <w:rPr>
-          <w:rFonts w:ascii="Courier New" w:hAnsi="Courier New" w:cs="Courier New"/>
-        </w:rPr>
-        <w:t xml:space="preserve">private </w:t>
-      </w:r>
-      <w:r>
-        <w:rPr>
-          <w:rFonts w:ascii="Times" w:hAnsi="Times" w:cs="Times"/>
-        </w:rPr>
-        <w:t xml:space="preserve">because they are only called from the </w:t>
-      </w:r>
-      <w:proofErr w:type="spellStart"/>
-      <w:r>
-        <w:rPr>
-          <w:rFonts w:ascii="Courier New" w:hAnsi="Courier New" w:cs="Courier New"/>
-        </w:rPr>
-        <w:t>ElevensBoard</w:t>
-      </w:r>
-      <w:proofErr w:type="spellEnd"/>
-      <w:r>
-        <w:rPr>
-          <w:rFonts w:ascii="Courier New" w:hAnsi="Courier New" w:cs="Courier New"/>
-        </w:rPr>
-        <w:t xml:space="preserve"> </w:t>
-      </w:r>
-      <w:r>
-        <w:rPr>
-          <w:rFonts w:ascii="Times" w:hAnsi="Times" w:cs="Times"/>
-        </w:rPr>
-        <w:t xml:space="preserve">class. </w:t>
-      </w:r>
-    </w:p>
-    <w:p>
-      <w:pPr>
-        <w:widowControl w:val="0"/>
-        <w:autoSpaceDE w:val="0"/>
-        <w:autoSpaceDN w:val="0"/>
-        <w:adjustRightInd w:val="0"/>
-        <w:rPr>
-          <w:rFonts w:ascii="Times" w:hAnsi="Times" w:cs="Times"/>
-        </w:rPr>
-      </w:pPr>
-    </w:p>
-    <w:p>
-      <w:pPr>
-        <w:widowControl w:val="0"/>
-        <w:autoSpaceDE w:val="0"/>
-        <w:autoSpaceDN w:val="0"/>
-        <w:adjustRightInd w:val="0"/>
-        <w:rPr>
-          <w:rFonts w:ascii="Times" w:hAnsi="Times" w:cs="Times"/>
-        </w:rPr>
-      </w:pPr>
-      <w:r>
-        <w:rPr>
-          <w:rFonts w:ascii="Times" w:hAnsi="Times" w:cs="Times"/>
-        </w:rPr>
-        <w:t xml:space="preserve">a. Where is the </w:t>
-      </w:r>
-      <w:proofErr w:type="spellStart"/>
-      <w:r>
-        <w:rPr>
-          <w:rFonts w:ascii="Courier New" w:hAnsi="Courier New" w:cs="Courier New"/>
-        </w:rPr>
-        <w:t>dealMyCards</w:t>
-      </w:r>
-      <w:proofErr w:type="spellEnd"/>
-      <w:r>
-        <w:rPr>
-          <w:rFonts w:ascii="Courier New" w:hAnsi="Courier New" w:cs="Courier New"/>
-        </w:rPr>
-        <w:t xml:space="preserve"> </w:t>
-      </w:r>
-      <w:r>
-        <w:rPr>
-          <w:rFonts w:ascii="Times" w:hAnsi="Times" w:cs="Times"/>
-        </w:rPr>
-        <w:t xml:space="preserve">method called in </w:t>
-      </w:r>
-      <w:proofErr w:type="spellStart"/>
-      <w:r>
-        <w:rPr>
-          <w:rFonts w:ascii="Courier New" w:hAnsi="Courier New" w:cs="Courier New"/>
-        </w:rPr>
-        <w:t>ElevensBoard</w:t>
-      </w:r>
-      <w:proofErr w:type="spellEnd"/>
       <w:r>
         <w:rPr>
           <w:rFonts w:ascii="Times" w:hAnsi="Times" w:cs="Times"/>
@@ -398,29 +364,7 @@
         <w:rPr>
           <w:rFonts w:ascii="Times" w:hAnsi="Times" w:cs="Times"/>
         </w:rPr>
-        <w:t xml:space="preserve">In </w:t>
-      </w:r>
-      <w:proofErr w:type="spellStart"/>
-      <w:proofErr w:type="gramStart"/>
-      <w:r>
-        <w:rPr>
-          <w:rFonts w:ascii="Times" w:hAnsi="Times" w:cs="Times"/>
-        </w:rPr>
-        <w:t>newGame</w:t>
-      </w:r>
-      <w:proofErr w:type="spellEnd"/>
-      <w:r>
-        <w:rPr>
-          <w:rFonts w:ascii="Times" w:hAnsi="Times" w:cs="Times"/>
-        </w:rPr>
-        <w:t>(</w:t>
-      </w:r>
-      <w:proofErr w:type="gramEnd"/>
-      <w:r>
-        <w:rPr>
-          <w:rFonts w:ascii="Times" w:hAnsi="Times" w:cs="Times"/>
-        </w:rPr>
-        <w:t>) and the constructor.</w:t>
+        <w:t>In newGame() and the constructor.</w:t>
       </w:r>
     </w:p>
     <w:p>
@@ -474,19 +418,11 @@
         </w:rPr>
         <w:t xml:space="preserve">and </w:t>
       </w:r>
-      <w:proofErr w:type="spellStart"/>
-      <w:r>
-        <w:rPr>
-          <w:rFonts w:ascii="Courier New" w:hAnsi="Courier New" w:cs="Courier New"/>
-        </w:rPr>
-        <w:t>containsJQK</w:t>
-      </w:r>
-      <w:proofErr w:type="spellEnd"/>
-      <w:r>
-        <w:rPr>
-          <w:rFonts w:ascii="Courier New" w:hAnsi="Courier New" w:cs="Courier New"/>
-        </w:rPr>
-        <w:t xml:space="preserve"> </w:t>
+      <w:r>
+        <w:rPr>
+          <w:rFonts w:ascii="Courier New" w:hAnsi="Courier New" w:cs="Courier New"/>
+        </w:rPr>
+        <w:t xml:space="preserve">containsJQK </w:t>
       </w:r>
       <w:r>
         <w:rPr>
@@ -505,41 +441,11 @@
           <w:rFonts w:ascii="Times" w:hAnsi="Times" w:cs="Times"/>
         </w:rPr>
       </w:pPr>
-      <w:proofErr w:type="spellStart"/>
-      <w:proofErr w:type="gramStart"/>
-      <w:r>
-        <w:rPr>
-          <w:rFonts w:ascii="Times" w:hAnsi="Times" w:cs="Times"/>
-        </w:rPr>
-        <w:t>anotherPlayIsPossible</w:t>
-      </w:r>
-      <w:proofErr w:type="spellEnd"/>
-      <w:r>
-        <w:rPr>
-          <w:rFonts w:ascii="Times" w:hAnsi="Times" w:cs="Times"/>
-        </w:rPr>
-        <w:t>(</w:t>
-      </w:r>
-      <w:proofErr w:type="gramEnd"/>
-      <w:r>
-        <w:rPr>
-          <w:rFonts w:ascii="Times" w:hAnsi="Times" w:cs="Times"/>
-        </w:rPr>
-        <w:t xml:space="preserve">), </w:t>
-      </w:r>
-      <w:proofErr w:type="spellStart"/>
-      <w:r>
-        <w:rPr>
-          <w:rFonts w:ascii="Times" w:hAnsi="Times" w:cs="Times"/>
-        </w:rPr>
-        <w:t>isLegal</w:t>
-      </w:r>
-      <w:proofErr w:type="spellEnd"/>
-      <w:r>
-        <w:rPr>
-          <w:rFonts w:ascii="Times" w:hAnsi="Times" w:cs="Times"/>
-        </w:rPr>
-        <w:t>().</w:t>
+      <w:r>
+        <w:rPr>
+          <w:rFonts w:ascii="Times" w:hAnsi="Times" w:cs="Times"/>
+        </w:rPr>
+        <w:t>anotherPlayIsPossible(), isLegal().</w:t>
       </w:r>
     </w:p>
     <w:p>
@@ -580,19 +486,11 @@
         </w:rPr>
         <w:t xml:space="preserve">c. It’s important to understand how the </w:t>
       </w:r>
-      <w:proofErr w:type="spellStart"/>
-      <w:r>
-        <w:rPr>
-          <w:rFonts w:ascii="Courier New" w:hAnsi="Courier New" w:cs="Courier New"/>
-        </w:rPr>
-        <w:t>cardIndexes</w:t>
-      </w:r>
-      <w:proofErr w:type="spellEnd"/>
-      <w:r>
-        <w:rPr>
-          <w:rFonts w:ascii="Courier New" w:hAnsi="Courier New" w:cs="Courier New"/>
-        </w:rPr>
-        <w:t xml:space="preserve"> </w:t>
+      <w:r>
+        <w:rPr>
+          <w:rFonts w:ascii="Courier New" w:hAnsi="Courier New" w:cs="Courier New"/>
+        </w:rPr>
+        <w:t xml:space="preserve">cardIndexes </w:t>
       </w:r>
       <w:r>
         <w:rPr>
@@ -612,19 +510,11 @@
         </w:rPr>
         <w:t xml:space="preserve">contains the elements shown below. Trace the execution of the </w:t>
       </w:r>
-      <w:proofErr w:type="spellStart"/>
-      <w:r>
-        <w:rPr>
-          <w:rFonts w:ascii="Courier New" w:hAnsi="Courier New" w:cs="Courier New"/>
-        </w:rPr>
-        <w:t>cardIndexes</w:t>
-      </w:r>
-      <w:proofErr w:type="spellEnd"/>
-      <w:r>
-        <w:rPr>
-          <w:rFonts w:ascii="Courier New" w:hAnsi="Courier New" w:cs="Courier New"/>
-        </w:rPr>
-        <w:t xml:space="preserve"> </w:t>
+      <w:r>
+        <w:rPr>
+          <w:rFonts w:ascii="Courier New" w:hAnsi="Courier New" w:cs="Courier New"/>
+        </w:rPr>
+        <w:t xml:space="preserve">cardIndexes </w:t>
       </w:r>
       <w:r>
         <w:rPr>
@@ -736,16 +626,8 @@
         <w:rPr>
           <w:rFonts w:ascii="Times" w:hAnsi="Times" w:cs="Times"/>
         </w:rPr>
-        <w:t>0</w:t>
-      </w:r>
-      <w:proofErr w:type="gramStart"/>
-      <w:r>
-        <w:rPr>
-          <w:rFonts w:ascii="Times" w:hAnsi="Times" w:cs="Times"/>
-        </w:rPr>
-        <w:t>,1,3,6,7</w:t>
-      </w:r>
-      <w:proofErr w:type="gramEnd"/>
+        <w:t>0,1,3,6,7</w:t>
+      </w:r>
     </w:p>
     <w:p>
       <w:pPr>
@@ -786,19 +668,11 @@
         <w:lastRenderedPageBreak/>
         <w:t xml:space="preserve">d. Complete the following </w:t>
       </w:r>
-      <w:proofErr w:type="spellStart"/>
-      <w:r>
-        <w:rPr>
-          <w:rFonts w:ascii="Courier New" w:hAnsi="Courier New" w:cs="Courier New"/>
-        </w:rPr>
-        <w:t>printCards</w:t>
-      </w:r>
-      <w:proofErr w:type="spellEnd"/>
-      <w:r>
-        <w:rPr>
-          <w:rFonts w:ascii="Courier New" w:hAnsi="Courier New" w:cs="Courier New"/>
-        </w:rPr>
-        <w:t xml:space="preserve"> </w:t>
+      <w:r>
+        <w:rPr>
+          <w:rFonts w:ascii="Courier New" w:hAnsi="Courier New" w:cs="Courier New"/>
+        </w:rPr>
+        <w:t xml:space="preserve">printCards </w:t>
       </w:r>
       <w:r>
         <w:rPr>
@@ -806,14 +680,12 @@
         </w:rPr>
         <w:t xml:space="preserve">method to print all of the elements of cards that are indexed by </w:t>
       </w:r>
-      <w:proofErr w:type="spellStart"/>
       <w:r>
         <w:rPr>
           <w:rFonts w:ascii="Courier New" w:hAnsi="Courier New" w:cs="Courier New"/>
         </w:rPr>
         <w:t>cIndexes</w:t>
       </w:r>
-      <w:proofErr w:type="spellEnd"/>
       <w:r>
         <w:rPr>
           <w:rFonts w:ascii="Times" w:hAnsi="Times" w:cs="Times"/>
@@ -843,75 +715,11 @@
           <w:rFonts w:ascii="Times" w:hAnsi="Times" w:cs="Times"/>
         </w:rPr>
       </w:pPr>
-      <w:proofErr w:type="gramStart"/>
-      <w:r>
-        <w:rPr>
-          <w:rFonts w:ascii="Courier New" w:hAnsi="Courier New" w:cs="Courier New"/>
-        </w:rPr>
-        <w:t>public</w:t>
-      </w:r>
-      <w:proofErr w:type="gramEnd"/>
-      <w:r>
-        <w:rPr>
-          <w:rFonts w:ascii="Courier New" w:hAnsi="Courier New" w:cs="Courier New"/>
-        </w:rPr>
-        <w:t xml:space="preserve"> static </w:t>
-      </w:r>
-      <w:proofErr w:type="spellStart"/>
-      <w:r>
-        <w:rPr>
-          <w:rFonts w:ascii="Courier New" w:hAnsi="Courier New" w:cs="Courier New"/>
-        </w:rPr>
-        <w:t>printCards</w:t>
-      </w:r>
-      <w:proofErr w:type="spellEnd"/>
-      <w:r>
-        <w:rPr>
-          <w:rFonts w:ascii="Courier New" w:hAnsi="Courier New" w:cs="Courier New"/>
-        </w:rPr>
-        <w:t>(</w:t>
-      </w:r>
-      <w:proofErr w:type="spellStart"/>
-      <w:r>
-        <w:rPr>
-          <w:rFonts w:ascii="Courier New" w:hAnsi="Courier New" w:cs="Courier New"/>
-        </w:rPr>
-        <w:t>ElevensBoard</w:t>
-      </w:r>
-      <w:proofErr w:type="spellEnd"/>
-      <w:r>
-        <w:rPr>
-          <w:rFonts w:ascii="Courier New" w:hAnsi="Courier New" w:cs="Courier New"/>
-        </w:rPr>
-        <w:t xml:space="preserve"> board) { List&lt;Integer&gt; </w:t>
-      </w:r>
-      <w:proofErr w:type="spellStart"/>
-      <w:r>
-        <w:rPr>
-          <w:rFonts w:ascii="Courier New" w:hAnsi="Courier New" w:cs="Courier New"/>
-        </w:rPr>
-        <w:t>cIndexes</w:t>
-      </w:r>
-      <w:proofErr w:type="spellEnd"/>
-      <w:r>
-        <w:rPr>
-          <w:rFonts w:ascii="Courier New" w:hAnsi="Courier New" w:cs="Courier New"/>
-        </w:rPr>
-        <w:t xml:space="preserve"> = </w:t>
-      </w:r>
-      <w:proofErr w:type="spellStart"/>
-      <w:r>
-        <w:rPr>
-          <w:rFonts w:ascii="Courier New" w:hAnsi="Courier New" w:cs="Courier New"/>
-        </w:rPr>
-        <w:t>board.cardIndexes</w:t>
-      </w:r>
-      <w:proofErr w:type="spellEnd"/>
-      <w:r>
-        <w:rPr>
-          <w:rFonts w:ascii="Courier New" w:hAnsi="Courier New" w:cs="Courier New"/>
-        </w:rPr>
-        <w:t xml:space="preserve">(); </w:t>
+      <w:r>
+        <w:rPr>
+          <w:rFonts w:ascii="Courier New" w:hAnsi="Courier New" w:cs="Courier New"/>
+        </w:rPr>
+        <w:t xml:space="preserve">public static printCards(ElevensBoard board) { List&lt;Integer&gt; cIndexes = board.cardIndexes(); </w:t>
       </w:r>
     </w:p>
     <w:p>
@@ -931,47 +739,11 @@
         </w:rPr>
         <w:t xml:space="preserve">      </w:t>
       </w:r>
-      <w:proofErr w:type="gramStart"/>
-      <w:r>
-        <w:rPr>
-          <w:rFonts w:ascii="Courier New" w:hAnsi="Courier New" w:cs="Courier New"/>
-        </w:rPr>
-        <w:t>for</w:t>
-      </w:r>
-      <w:proofErr w:type="gramEnd"/>
-      <w:r>
-        <w:rPr>
-          <w:rFonts w:ascii="Courier New" w:hAnsi="Courier New" w:cs="Courier New"/>
-        </w:rPr>
-        <w:t xml:space="preserve"> (Integer </w:t>
-      </w:r>
-      <w:proofErr w:type="spellStart"/>
-      <w:r>
-        <w:rPr>
-          <w:rFonts w:ascii="Courier New" w:hAnsi="Courier New" w:cs="Courier New"/>
-        </w:rPr>
-        <w:t>i</w:t>
-      </w:r>
-      <w:proofErr w:type="spellEnd"/>
-      <w:r>
-        <w:rPr>
-          <w:rFonts w:ascii="Courier New" w:hAnsi="Courier New" w:cs="Courier New"/>
-        </w:rPr>
-        <w:t xml:space="preserve"> : </w:t>
-      </w:r>
-      <w:proofErr w:type="spellStart"/>
-      <w:r>
-        <w:rPr>
-          <w:rFonts w:ascii="Courier New" w:hAnsi="Courier New" w:cs="Courier New"/>
-        </w:rPr>
-        <w:t>cIndexes</w:t>
-      </w:r>
-      <w:proofErr w:type="spellEnd"/>
-      <w:r>
-        <w:rPr>
-          <w:rFonts w:ascii="Courier New" w:hAnsi="Courier New" w:cs="Courier New"/>
-        </w:rPr>
-        <w:t>)</w:t>
+      <w:r>
+        <w:rPr>
+          <w:rFonts w:ascii="Courier New" w:hAnsi="Courier New" w:cs="Courier New"/>
+        </w:rPr>
+        <w:t>for (Integer i : cIndexes)</w:t>
       </w:r>
     </w:p>
     <w:p>
@@ -996,42 +768,7 @@
           <w:rFonts w:ascii="Courier New" w:hAnsi="Courier New" w:cs="Courier New"/>
         </w:rPr>
         <w:tab/>
-      </w:r>
-      <w:proofErr w:type="spellStart"/>
-      <w:proofErr w:type="gramStart"/>
-      <w:r>
-        <w:rPr>
-          <w:rFonts w:ascii="Courier New" w:hAnsi="Courier New" w:cs="Courier New"/>
-        </w:rPr>
-        <w:t>System.out.print</w:t>
-      </w:r>
-      <w:proofErr w:type="spellEnd"/>
-      <w:r>
-        <w:rPr>
-          <w:rFonts w:ascii="Courier New" w:hAnsi="Courier New" w:cs="Courier New"/>
-        </w:rPr>
-        <w:t>(</w:t>
-      </w:r>
-      <w:proofErr w:type="gramEnd"/>
-      <w:r>
-        <w:rPr>
-          <w:rFonts w:ascii="Courier New" w:hAnsi="Courier New" w:cs="Courier New"/>
-        </w:rPr>
-        <w:t>cards[</w:t>
-      </w:r>
-      <w:proofErr w:type="spellStart"/>
-      <w:r>
-        <w:rPr>
-          <w:rFonts w:ascii="Courier New" w:hAnsi="Courier New" w:cs="Courier New"/>
-        </w:rPr>
-        <w:t>i</w:t>
-      </w:r>
-      <w:proofErr w:type="spellEnd"/>
-      <w:r>
-        <w:rPr>
-          <w:rFonts w:ascii="Courier New" w:hAnsi="Courier New" w:cs="Courier New"/>
-        </w:rPr>
-        <w:t>]+” “);</w:t>
+        <w:t>System.out.print(cards[i]+” “);</w:t>
       </w:r>
     </w:p>
     <w:p>
@@ -1090,19 +827,11 @@
         </w:rPr>
         <w:t xml:space="preserve">e. Which one of the methods that you identified in question 4b above needs to call the </w:t>
       </w:r>
-      <w:proofErr w:type="spellStart"/>
-      <w:r>
-        <w:rPr>
-          <w:rFonts w:ascii="Courier New" w:hAnsi="Courier New" w:cs="Courier New"/>
-        </w:rPr>
-        <w:t>cardIndexes</w:t>
-      </w:r>
-      <w:proofErr w:type="spellEnd"/>
-      <w:r>
-        <w:rPr>
-          <w:rFonts w:ascii="Courier New" w:hAnsi="Courier New" w:cs="Courier New"/>
-        </w:rPr>
-        <w:t xml:space="preserve"> </w:t>
+      <w:r>
+        <w:rPr>
+          <w:rFonts w:ascii="Courier New" w:hAnsi="Courier New" w:cs="Courier New"/>
+        </w:rPr>
+        <w:t xml:space="preserve">cardIndexes </w:t>
       </w:r>
       <w:r>
         <w:rPr>
@@ -1122,19 +851,11 @@
         </w:rPr>
         <w:t xml:space="preserve">and </w:t>
       </w:r>
-      <w:proofErr w:type="spellStart"/>
-      <w:r>
-        <w:rPr>
-          <w:rFonts w:ascii="Courier New" w:hAnsi="Courier New" w:cs="Courier New"/>
-        </w:rPr>
-        <w:t>containsJQK</w:t>
-      </w:r>
-      <w:proofErr w:type="spellEnd"/>
-      <w:r>
-        <w:rPr>
-          <w:rFonts w:ascii="Courier New" w:hAnsi="Courier New" w:cs="Courier New"/>
-        </w:rPr>
-        <w:t xml:space="preserve"> </w:t>
+      <w:r>
+        <w:rPr>
+          <w:rFonts w:ascii="Courier New" w:hAnsi="Courier New" w:cs="Courier New"/>
+        </w:rPr>
+        <w:t xml:space="preserve">containsJQK </w:t>
       </w:r>
       <w:r>
         <w:rPr>
@@ -1142,41 +863,11 @@
         </w:rPr>
         <w:t xml:space="preserve">methods? Why? </w:t>
       </w:r>
-      <w:proofErr w:type="spellStart"/>
-      <w:proofErr w:type="gramStart"/>
-      <w:r>
-        <w:rPr>
-          <w:rFonts w:ascii="Times" w:hAnsi="Times" w:cs="Times"/>
-        </w:rPr>
-        <w:t>anotherMoveIsPossible</w:t>
-      </w:r>
-      <w:proofErr w:type="spellEnd"/>
-      <w:r>
-        <w:rPr>
-          <w:rFonts w:ascii="Times" w:hAnsi="Times" w:cs="Times"/>
-        </w:rPr>
-        <w:t>(</w:t>
-      </w:r>
-      <w:proofErr w:type="gramEnd"/>
-      <w:r>
-        <w:rPr>
-          <w:rFonts w:ascii="Times" w:hAnsi="Times" w:cs="Times"/>
-        </w:rPr>
-        <w:t xml:space="preserve">) should call </w:t>
-      </w:r>
-      <w:proofErr w:type="spellStart"/>
-      <w:r>
-        <w:rPr>
-          <w:rFonts w:ascii="Times" w:hAnsi="Times" w:cs="Times"/>
-        </w:rPr>
-        <w:t>cardIndexes</w:t>
-      </w:r>
-      <w:proofErr w:type="spellEnd"/>
-      <w:r>
-        <w:rPr>
-          <w:rFonts w:ascii="Times" w:hAnsi="Times" w:cs="Times"/>
-        </w:rPr>
-        <w:t>() because it will need to check all combinations.</w:t>
+      <w:r>
+        <w:rPr>
+          <w:rFonts w:ascii="Times" w:hAnsi="Times" w:cs="Times"/>
+        </w:rPr>
+        <w:t>anotherMoveIsPossible() should call cardIndexes() because it will need to check all combinations.</w:t>
       </w:r>
     </w:p>
     <w:p>
@@ -1349,19 +1040,11 @@
         </w:rPr>
         <w:t xml:space="preserve">class. But it is the </w:t>
       </w:r>
-      <w:proofErr w:type="spellStart"/>
-      <w:r>
-        <w:rPr>
-          <w:rFonts w:ascii="Courier New" w:hAnsi="Courier New" w:cs="Courier New"/>
-        </w:rPr>
-        <w:t>ElevensBoard</w:t>
-      </w:r>
-      <w:proofErr w:type="spellEnd"/>
-      <w:r>
-        <w:rPr>
-          <w:rFonts w:ascii="Courier New" w:hAnsi="Courier New" w:cs="Courier New"/>
-        </w:rPr>
-        <w:t xml:space="preserve"> </w:t>
+      <w:r>
+        <w:rPr>
+          <w:rFonts w:ascii="Courier New" w:hAnsi="Courier New" w:cs="Courier New"/>
+        </w:rPr>
+        <w:t xml:space="preserve">ElevensBoard </w:t>
       </w:r>
       <w:r>
         <w:rPr>
@@ -1381,19 +1064,11 @@
         </w:rPr>
         <w:t xml:space="preserve">instance variables get initialized with the </w:t>
       </w:r>
-      <w:proofErr w:type="spellStart"/>
-      <w:r>
-        <w:rPr>
-          <w:rFonts w:ascii="Courier New" w:hAnsi="Courier New" w:cs="Courier New"/>
-        </w:rPr>
-        <w:t>ElevensBoard</w:t>
-      </w:r>
-      <w:proofErr w:type="spellEnd"/>
-      <w:r>
-        <w:rPr>
-          <w:rFonts w:ascii="Courier New" w:hAnsi="Courier New" w:cs="Courier New"/>
-        </w:rPr>
-        <w:t xml:space="preserve"> </w:t>
+      <w:r>
+        <w:rPr>
+          <w:rFonts w:ascii="Courier New" w:hAnsi="Courier New" w:cs="Courier New"/>
+        </w:rPr>
+        <w:t xml:space="preserve">ElevensBoard </w:t>
       </w:r>
       <w:r>
         <w:rPr>
@@ -1417,27 +1092,11 @@
           <w:rFonts w:ascii="Times" w:hAnsi="Times" w:cs="Times"/>
         </w:rPr>
       </w:pPr>
-      <w:proofErr w:type="spellStart"/>
-      <w:proofErr w:type="gramStart"/>
-      <w:r>
-        <w:rPr>
-          <w:rFonts w:ascii="Times" w:hAnsi="Times" w:cs="Times"/>
-        </w:rPr>
-        <w:t>ElevensBoard</w:t>
-      </w:r>
-      <w:proofErr w:type="spellEnd"/>
-      <w:r>
-        <w:rPr>
-          <w:rFonts w:ascii="Times" w:hAnsi="Times" w:cs="Times"/>
-        </w:rPr>
-        <w:t>(</w:t>
-      </w:r>
-      <w:proofErr w:type="gramEnd"/>
-      <w:r>
-        <w:rPr>
-          <w:rFonts w:ascii="Times" w:hAnsi="Times" w:cs="Times"/>
-        </w:rPr>
-        <w:t>) calls the super class constructor with the correct values.</w:t>
+      <w:r>
+        <w:rPr>
+          <w:rFonts w:ascii="Times" w:hAnsi="Times" w:cs="Times"/>
+        </w:rPr>
+        <w:t>ElevensBoard() calls the super class constructor with the correct values.</w:t>
       </w:r>
     </w:p>
     <w:p>
@@ -1542,14 +1201,12 @@
         </w:rPr>
         <w:t xml:space="preserve">. See how these methods are implemented in </w:t>
       </w:r>
-      <w:proofErr w:type="spellStart"/>
       <w:r>
         <w:rPr>
           <w:rFonts w:ascii="Courier New" w:hAnsi="Courier New" w:cs="Courier New"/>
         </w:rPr>
         <w:t>ElevensBoard</w:t>
       </w:r>
-      <w:proofErr w:type="spellEnd"/>
       <w:r>
         <w:rPr>
           <w:rFonts w:ascii="Times" w:hAnsi="Times" w:cs="Times"/>
@@ -1618,15 +1275,7 @@
         <w:rPr>
           <w:rFonts w:ascii="Times" w:hAnsi="Times" w:cs="Times"/>
         </w:rPr>
-        <w:t>Yes, all variations are covered</w:t>
-      </w:r>
-      <w:bookmarkStart w:id="0" w:name="_GoBack"/>
-      <w:bookmarkEnd w:id="0"/>
-      <w:r>
-        <w:rPr>
-          <w:rFonts w:ascii="Times" w:hAnsi="Times" w:cs="Times"/>
-        </w:rPr>
-        <w:t>.</w:t>
+        <w:t>Yes, all variations are covered.</w:t>
       </w:r>
     </w:p>
     <w:p/>
@@ -1742,6 +1391,12 @@
           <w:rFonts w:ascii="Times" w:hAnsi="Times" w:cs="Times"/>
         </w:rPr>
       </w:pPr>
+      <w:r>
+        <w:rPr>
+          <w:rFonts w:ascii="Times" w:hAnsi="Times" w:cs="Times"/>
+        </w:rPr>
+        <w:t>The variable size can be set using the constructor of Board.</w:t>
+      </w:r>
     </w:p>
     <w:p>
       <w:pPr>
@@ -1796,6 +1451,12 @@
           <w:rFonts w:ascii="Times" w:hAnsi="Times" w:cs="Times"/>
         </w:rPr>
       </w:pPr>
+      <w:r>
+        <w:rPr>
+          <w:rFonts w:ascii="Times" w:hAnsi="Times" w:cs="Times"/>
+        </w:rPr>
+        <w:t>cards does not change, it is final (ironically, it actually can be changed, but you cannot assign another ArrayList to that memory location)</w:t>
+      </w:r>
     </w:p>
     <w:p>
       <w:pPr>
@@ -1861,19 +1522,11 @@
         </w:rPr>
         <w:t xml:space="preserve">interface, and had </w:t>
       </w:r>
-      <w:proofErr w:type="spellStart"/>
-      <w:r>
-        <w:rPr>
-          <w:rFonts w:ascii="Courier New" w:hAnsi="Courier New" w:cs="Courier New"/>
-        </w:rPr>
-        <w:t>ElevensBoard</w:t>
-      </w:r>
-      <w:proofErr w:type="spellEnd"/>
-      <w:r>
-        <w:rPr>
-          <w:rFonts w:ascii="Courier New" w:hAnsi="Courier New" w:cs="Courier New"/>
-        </w:rPr>
-        <w:t xml:space="preserve"> </w:t>
+      <w:r>
+        <w:rPr>
+          <w:rFonts w:ascii="Courier New" w:hAnsi="Courier New" w:cs="Courier New"/>
+        </w:rPr>
+        <w:t xml:space="preserve">ElevensBoard </w:t>
       </w:r>
       <w:r>
         <w:rPr>
@@ -1881,19 +1534,11 @@
         </w:rPr>
         <w:t xml:space="preserve">implement it. Would this new scheme allow the Elevens GUI to call </w:t>
       </w:r>
-      <w:proofErr w:type="spellStart"/>
-      <w:r>
-        <w:rPr>
-          <w:rFonts w:ascii="Courier New" w:hAnsi="Courier New" w:cs="Courier New"/>
-        </w:rPr>
-        <w:t>isLegal</w:t>
-      </w:r>
-      <w:proofErr w:type="spellEnd"/>
-      <w:r>
-        <w:rPr>
-          <w:rFonts w:ascii="Courier New" w:hAnsi="Courier New" w:cs="Courier New"/>
-        </w:rPr>
-        <w:t xml:space="preserve"> </w:t>
+      <w:r>
+        <w:rPr>
+          <w:rFonts w:ascii="Courier New" w:hAnsi="Courier New" w:cs="Courier New"/>
+        </w:rPr>
+        <w:t xml:space="preserve">isLegal </w:t>
       </w:r>
       <w:r>
         <w:rPr>
@@ -1901,33 +1546,24 @@
         </w:rPr>
         <w:t xml:space="preserve">and </w:t>
       </w:r>
-      <w:proofErr w:type="spellStart"/>
-      <w:r>
-        <w:rPr>
-          <w:rFonts w:ascii="Courier New" w:hAnsi="Courier New" w:cs="Courier New"/>
-        </w:rPr>
-        <w:t>anotherPlayIsPossible</w:t>
-      </w:r>
-      <w:proofErr w:type="spellEnd"/>
-      <w:r>
-        <w:rPr>
-          <w:rFonts w:ascii="Courier New" w:hAnsi="Courier New" w:cs="Courier New"/>
-        </w:rPr>
-        <w:t xml:space="preserve"> </w:t>
-      </w:r>
-      <w:proofErr w:type="spellStart"/>
-      <w:r>
-        <w:rPr>
-          <w:rFonts w:ascii="Times" w:hAnsi="Times" w:cs="Times"/>
-        </w:rPr>
-        <w:t>polymorphically</w:t>
-      </w:r>
-      <w:proofErr w:type="spellEnd"/>
-      <w:r>
-        <w:rPr>
-          <w:rFonts w:ascii="Times" w:hAnsi="Times" w:cs="Times"/>
-        </w:rPr>
-        <w:t xml:space="preserve">? Would this alternate design work as well as the </w:t>
+      <w:r>
+        <w:rPr>
+          <w:rFonts w:ascii="Courier New" w:hAnsi="Courier New" w:cs="Courier New"/>
+        </w:rPr>
+        <w:t xml:space="preserve">anotherPlayIsPossible </w:t>
+      </w:r>
+      <w:r>
+        <w:rPr>
+          <w:rFonts w:ascii="Times" w:hAnsi="Times" w:cs="Times"/>
+        </w:rPr>
+        <w:t xml:space="preserve">polymorphically? Would this alternate design </w:t>
+      </w:r>
+      <w:r>
+        <w:rPr>
+          <w:rFonts w:ascii="Times" w:hAnsi="Times" w:cs="Times"/>
+        </w:rPr>
+        <w:lastRenderedPageBreak/>
+        <w:t xml:space="preserve">work as well as the </w:t>
       </w:r>
       <w:r>
         <w:rPr>
@@ -1973,19 +1609,11 @@
           <w:rFonts w:ascii="Courier New" w:hAnsi="Courier New" w:cs="Courier New"/>
         </w:rPr>
       </w:pPr>
-      <w:proofErr w:type="gramStart"/>
-      <w:r>
-        <w:rPr>
-          <w:rFonts w:ascii="Courier New" w:hAnsi="Courier New" w:cs="Courier New"/>
-        </w:rPr>
-        <w:t>public</w:t>
-      </w:r>
-      <w:proofErr w:type="gramEnd"/>
-      <w:r>
-        <w:rPr>
-          <w:rFonts w:ascii="Courier New" w:hAnsi="Courier New" w:cs="Courier New"/>
-        </w:rPr>
-        <w:t xml:space="preserve"> interface Board {</w:t>
+      <w:r>
+        <w:rPr>
+          <w:rFonts w:ascii="Courier New" w:hAnsi="Courier New" w:cs="Courier New"/>
+        </w:rPr>
+        <w:t>public interface Board {</w:t>
       </w:r>
     </w:p>
     <w:p>
@@ -2003,49 +1631,11 @@
           <w:rFonts w:ascii="Courier New" w:hAnsi="Courier New" w:cs="Courier New"/>
         </w:rPr>
       </w:pPr>
-      <w:proofErr w:type="spellStart"/>
-      <w:proofErr w:type="gramStart"/>
-      <w:r>
-        <w:rPr>
-          <w:rFonts w:ascii="Courier New" w:hAnsi="Courier New" w:cs="Courier New"/>
-        </w:rPr>
-        <w:t>boolean</w:t>
-      </w:r>
-      <w:proofErr w:type="spellEnd"/>
-      <w:proofErr w:type="gramEnd"/>
-      <w:r>
-        <w:rPr>
-          <w:rFonts w:ascii="Courier New" w:hAnsi="Courier New" w:cs="Courier New"/>
-        </w:rPr>
-        <w:t xml:space="preserve"> </w:t>
-      </w:r>
-      <w:proofErr w:type="spellStart"/>
-      <w:r>
-        <w:rPr>
-          <w:rFonts w:ascii="Courier New" w:hAnsi="Courier New" w:cs="Courier New"/>
-        </w:rPr>
-        <w:t>isLegal</w:t>
-      </w:r>
-      <w:proofErr w:type="spellEnd"/>
-      <w:r>
-        <w:rPr>
-          <w:rFonts w:ascii="Courier New" w:hAnsi="Courier New" w:cs="Courier New"/>
-        </w:rPr>
-        <w:t xml:space="preserve">(List&lt;Integer&gt; </w:t>
-      </w:r>
-      <w:proofErr w:type="spellStart"/>
-      <w:r>
-        <w:rPr>
-          <w:rFonts w:ascii="Courier New" w:hAnsi="Courier New" w:cs="Courier New"/>
-        </w:rPr>
-        <w:t>selectedCards</w:t>
-      </w:r>
-      <w:proofErr w:type="spellEnd"/>
-      <w:r>
-        <w:rPr>
-          <w:rFonts w:ascii="Courier New" w:hAnsi="Courier New" w:cs="Courier New"/>
-        </w:rPr>
-        <w:t xml:space="preserve">); </w:t>
+      <w:r>
+        <w:rPr>
+          <w:rFonts w:ascii="Courier New" w:hAnsi="Courier New" w:cs="Courier New"/>
+        </w:rPr>
+        <w:t xml:space="preserve">boolean isLegal(List&lt;Integer&gt; selectedCards); </w:t>
       </w:r>
       <w:r>
         <w:rPr>
@@ -2058,35 +1648,7 @@
         <w:rPr>
           <w:rFonts w:ascii="Courier New" w:hAnsi="Courier New" w:cs="Courier New"/>
         </w:rPr>
-        <w:t xml:space="preserve">           </w:t>
-      </w:r>
-      <w:proofErr w:type="spellStart"/>
-      <w:r>
-        <w:rPr>
-          <w:rFonts w:ascii="Courier New" w:hAnsi="Courier New" w:cs="Courier New"/>
-        </w:rPr>
-        <w:t>boolean</w:t>
-      </w:r>
-      <w:proofErr w:type="spellEnd"/>
-      <w:r>
-        <w:rPr>
-          <w:rFonts w:ascii="Courier New" w:hAnsi="Courier New" w:cs="Courier New"/>
-        </w:rPr>
-        <w:t xml:space="preserve"> </w:t>
-      </w:r>
-      <w:proofErr w:type="spellStart"/>
-      <w:r>
-        <w:rPr>
-          <w:rFonts w:ascii="Courier New" w:hAnsi="Courier New" w:cs="Courier New"/>
-        </w:rPr>
-        <w:t>anotherPlayIsPossible</w:t>
-      </w:r>
-      <w:proofErr w:type="spellEnd"/>
-      <w:r>
-        <w:rPr>
-          <w:rFonts w:ascii="Courier New" w:hAnsi="Courier New" w:cs="Courier New"/>
-        </w:rPr>
-        <w:t>();</w:t>
+        <w:t xml:space="preserve">           boolean anotherPlayIsPossible();</w:t>
       </w:r>
     </w:p>
     <w:p>
@@ -2110,6 +1672,46 @@
         </w:rPr>
         <w:t>}</w:t>
       </w:r>
+    </w:p>
+    <w:p>
+      <w:pPr>
+        <w:widowControl w:val="0"/>
+        <w:tabs>
+          <w:tab w:val="left" w:pos="220"/>
+          <w:tab w:val="left" w:pos="720"/>
+        </w:tabs>
+        <w:autoSpaceDE w:val="0"/>
+        <w:autoSpaceDN w:val="0"/>
+        <w:adjustRightInd w:val="0"/>
+        <w:ind w:left="720"/>
+        <w:rPr>
+          <w:rFonts w:ascii="Courier New" w:hAnsi="Courier New" w:cs="Courier New"/>
+        </w:rPr>
+      </w:pPr>
+    </w:p>
+    <w:p>
+      <w:pPr>
+        <w:widowControl w:val="0"/>
+        <w:tabs>
+          <w:tab w:val="left" w:pos="220"/>
+          <w:tab w:val="left" w:pos="720"/>
+        </w:tabs>
+        <w:autoSpaceDE w:val="0"/>
+        <w:autoSpaceDN w:val="0"/>
+        <w:adjustRightInd w:val="0"/>
+        <w:ind w:left="720"/>
+        <w:rPr>
+          <w:rFonts w:ascii="Courier New" w:hAnsi="Courier New" w:cs="Courier New"/>
+        </w:rPr>
+      </w:pPr>
+      <w:r>
+        <w:rPr>
+          <w:rFonts w:ascii="Courier New" w:hAnsi="Courier New" w:cs="Courier New"/>
+        </w:rPr>
+        <w:t>Yes, ElevensGUI would be able to call these methods, however, there would not be any prebuilt common framework for handling cards.</w:t>
+      </w:r>
+      <w:bookmarkStart w:id="0" w:name="_GoBack"/>
+      <w:bookmarkEnd w:id="0"/>
     </w:p>
     <w:sectPr>
       <w:pgSz w:w="12240" w:h="15840"/>

</xml_diff>